<commit_message>
start make for methods. source s1a data
</commit_message>
<xml_diff>
--- a/analyses/reports/methods.docx
+++ b/analyses/reports/methods.docx
@@ -43,7 +43,13 @@
         <w:t xml:space="preserve"> </w:t>
       </w:r>
       <w:r>
-        <w:t xml:space="preserve">participants met the exclusion criterion. However, 95 participants were</w:t>
+        <w:t xml:space="preserve">participants met the exclusion criterion. However, 95</w:t>
+      </w:r>
+      <w:r>
+        <w:t xml:space="preserve"> </w:t>
+      </w:r>
+      <w:r>
+        <w:t xml:space="preserve">participants were</w:t>
       </w:r>
       <w:r>
         <w:t xml:space="preserve"> </w:t>

</xml_diff>